<commit_message>
edit max day so
</commit_message>
<xml_diff>
--- a/module1/Bai3_MoTaThuatToanBangPseudocode&Flowchart/BaiTap/Mô tả thuật toán tìm giá trị lớn nhất trong một dãy số.docx
+++ b/module1/Bai3_MoTaThuatToanBangPseudocode&Flowchart/BaiTap/Mô tả thuật toán tìm giá trị lớn nhất trong một dãy số.docx
@@ -46,8 +46,6 @@
       </w:r>
       <w:r>
         <w:tab/>
-      </w:r>
-      <w:r>
         <w:t>WHILE ( i&lt;N )</w:t>
       </w:r>
     </w:p>
@@ -95,8 +93,6 @@
       </w:r>
       <w:r>
         <w:tab/>
-      </w:r>
-      <w:r>
         <w:t>IF ( ai &gt; Max)</w:t>
       </w:r>
     </w:p>
@@ -125,8 +121,6 @@
       </w:r>
       <w:r>
         <w:tab/>
-      </w:r>
-      <w:r>
         <w:t>Max = ai</w:t>
       </w:r>
     </w:p>
@@ -152,12 +146,10 @@
       </w:r>
       <w:r>
         <w:tab/>
-      </w:r>
-      <w:r>
-        <w:tab/>
-      </w:r>
-      <w:r>
-        <w:t>i=i+1</w:t>
+        <w:t>ENDIF</w:t>
+      </w:r>
+      <w:r>
+        <w:tab/>
       </w:r>
     </w:p>
     <w:p>
@@ -184,13 +176,7 @@
         <w:tab/>
       </w:r>
       <w:r>
-        <w:t>ENDI</w:t>
-      </w:r>
-      <w:r>
-        <w:t>F</w:t>
-      </w:r>
-      <w:r>
-        <w:tab/>
+        <w:t>i=i+1</w:t>
       </w:r>
     </w:p>
     <w:p>

</xml_diff>